<commit_message>
feat: add {{QTY}} placeholder and center alignment in Word export for quotation
</commit_message>
<xml_diff>
--- a/data/quotation_template.docx
+++ b/data/quotation_template.docx
@@ -8,24 +8,7 @@
         <w:rPr>
           <w:rFonts w:ascii="Times New Roman"/>
           <w:sz w:val="20"/>
-        </w:rPr>
-      </w:pPr>
-    </w:p>
-    <w:p>
-      <w:pPr>
-        <w:pStyle w:val="BodyText"/>
-        <w:rPr>
-          <w:rFonts w:ascii="Times New Roman"/>
-          <w:sz w:val="20"/>
-        </w:rPr>
-      </w:pPr>
-    </w:p>
-    <w:p>
-      <w:pPr>
-        <w:pStyle w:val="BodyText"/>
-        <w:rPr>
-          <w:rFonts w:ascii="Times New Roman"/>
-          <w:sz w:val="20"/>
+          <w:u w:val="double"/>
           <w:rtl/>
         </w:rPr>
       </w:pPr>
@@ -884,62 +867,33 @@
               <w:bidi/>
             </w:pPr>
           </w:p>
+          <w:p>
+            <w:pPr>
+              <w:bidi/>
+            </w:pPr>
+          </w:p>
+          <w:p>
+            <w:pPr>
+              <w:bidi/>
+            </w:pPr>
+          </w:p>
         </w:tc>
       </w:tr>
     </w:tbl>
     <w:p>
       <w:pPr>
-        <w:rPr>
-          <w:rtl/>
-        </w:rPr>
-      </w:pPr>
-    </w:p>
-    <w:p>
-      <w:pPr>
-        <w:rPr>
-          <w:rtl/>
-        </w:rPr>
-      </w:pPr>
-    </w:p>
-    <w:p>
-      <w:pPr>
-        <w:rPr>
-          <w:rtl/>
-        </w:rPr>
-      </w:pPr>
-    </w:p>
-    <w:p/>
-    <w:p/>
-    <w:p/>
-    <w:p>
-      <w:pPr>
-        <w:rPr>
-          <w:rtl/>
-        </w:rPr>
-      </w:pPr>
-    </w:p>
-    <w:p/>
-    <w:p/>
-    <w:p/>
-    <w:p>
-      <w:pPr>
-        <w:rPr>
-          <w:rtl/>
-        </w:rPr>
-      </w:pPr>
-    </w:p>
-    <w:p>
-      <w:pPr>
-        <w:rPr>
-          <w:rtl/>
-        </w:rPr>
-      </w:pPr>
-    </w:p>
-    <w:p>
-      <w:pPr>
-        <w:rPr>
-          <w:rtl/>
-        </w:rPr>
+        <w:sectPr>
+          <w:headerReference w:type="even" r:id="rId8"/>
+          <w:headerReference w:type="default" r:id="rId9"/>
+          <w:footerReference w:type="default" r:id="rId10"/>
+          <w:headerReference w:type="first" r:id="rId11"/>
+          <w:footerReference w:type="first" r:id="rId12"/>
+          <w:pgSz w:w="11906" w:h="16838"/>
+          <w:pgMar w:top="1440" w:right="1440" w:bottom="993" w:left="1440" w:header="1424" w:footer="708" w:gutter="0"/>
+          <w:cols w:space="708"/>
+          <w:titlePg/>
+          <w:docGrid w:linePitch="360"/>
+        </w:sectPr>
       </w:pPr>
     </w:p>
     <w:tbl>
@@ -1002,6 +956,7 @@
                 <w:szCs w:val="18"/>
                 <w:lang w:val="en-AE" w:eastAsia="en-AE"/>
               </w:rPr>
+              <w:lastRenderedPageBreak/>
               <w:t>Item No.</w:t>
             </w:r>
           </w:p>
@@ -3503,9 +3458,6 @@
           </w:tcPr>
           <w:p>
             <w:pPr>
-              <w:widowControl/>
-              <w:autoSpaceDE/>
-              <w:autoSpaceDN/>
               <w:rPr>
                 <w:rFonts w:ascii="Times New Roman" w:eastAsia="Times New Roman" w:hAnsi="Times New Roman" w:cs="Times New Roman"/>
                 <w:sz w:val="20"/>
@@ -3555,10 +3507,6 @@
           </w:tcPr>
           <w:p>
             <w:pPr>
-              <w:widowControl/>
-              <w:autoSpaceDE/>
-              <w:autoSpaceDN/>
-              <w:jc w:val="center"/>
               <w:rPr>
                 <w:rFonts w:ascii="Times New Roman" w:eastAsia="Times New Roman" w:hAnsi="Times New Roman" w:cs="Times New Roman"/>
                 <w:sz w:val="20"/>
@@ -8555,6 +8503,202 @@
                 <w:lang w:val="en-AE" w:eastAsia="en-AE"/>
               </w:rPr>
             </w:pPr>
+          </w:p>
+        </w:tc>
+        <w:tc>
+          <w:tcPr>
+            <w:tcW w:w="2268" w:type="dxa"/>
+            <w:tcBorders>
+              <w:top w:val="single" w:sz="4" w:space="0" w:color="D9E2F3" w:themeColor="accent1" w:themeTint="33"/>
+              <w:left w:val="single" w:sz="4" w:space="0" w:color="D9E2F3" w:themeColor="accent1" w:themeTint="33"/>
+              <w:bottom w:val="single" w:sz="4" w:space="0" w:color="D9E2F3" w:themeColor="accent1" w:themeTint="33"/>
+              <w:right w:val="single" w:sz="4" w:space="0" w:color="D9E2F3" w:themeColor="accent1" w:themeTint="33"/>
+            </w:tcBorders>
+            <w:noWrap/>
+            <w:vAlign w:val="center"/>
+          </w:tcPr>
+          <w:p>
+            <w:pPr>
+              <w:widowControl/>
+              <w:autoSpaceDE/>
+              <w:autoSpaceDN/>
+              <w:jc w:val="center"/>
+              <w:rPr>
+                <w:rFonts w:ascii="Arial" w:eastAsia="Times New Roman" w:hAnsi="Arial" w:cs="Arial"/>
+                <w:b/>
+                <w:bCs/>
+                <w:color w:val="000000"/>
+                <w:lang w:val="en-AE" w:eastAsia="en-AE"/>
+              </w:rPr>
+            </w:pPr>
+          </w:p>
+        </w:tc>
+        <w:tc>
+          <w:tcPr>
+            <w:tcW w:w="2966" w:type="dxa"/>
+            <w:tcBorders>
+              <w:top w:val="single" w:sz="4" w:space="0" w:color="D9E2F3" w:themeColor="accent1" w:themeTint="33"/>
+              <w:left w:val="single" w:sz="4" w:space="0" w:color="D9E2F3" w:themeColor="accent1" w:themeTint="33"/>
+              <w:bottom w:val="single" w:sz="4" w:space="0" w:color="D9E2F3" w:themeColor="accent1" w:themeTint="33"/>
+              <w:right w:val="single" w:sz="4" w:space="0" w:color="D9E2F3" w:themeColor="accent1" w:themeTint="33"/>
+            </w:tcBorders>
+            <w:noWrap/>
+            <w:vAlign w:val="center"/>
+          </w:tcPr>
+          <w:p>
+            <w:pPr>
+              <w:widowControl/>
+              <w:autoSpaceDE/>
+              <w:autoSpaceDN/>
+              <w:rPr>
+                <w:rFonts w:ascii="Times New Roman" w:eastAsia="Times New Roman" w:hAnsi="Times New Roman" w:cs="Times New Roman"/>
+                <w:sz w:val="20"/>
+                <w:szCs w:val="20"/>
+                <w:lang w:val="en-AE" w:eastAsia="en-AE"/>
+              </w:rPr>
+            </w:pPr>
+          </w:p>
+        </w:tc>
+        <w:tc>
+          <w:tcPr>
+            <w:tcW w:w="719" w:type="dxa"/>
+            <w:tcBorders>
+              <w:top w:val="single" w:sz="4" w:space="0" w:color="D9E2F3" w:themeColor="accent1" w:themeTint="33"/>
+              <w:left w:val="single" w:sz="4" w:space="0" w:color="D9E2F3" w:themeColor="accent1" w:themeTint="33"/>
+              <w:bottom w:val="single" w:sz="4" w:space="0" w:color="D9E2F3" w:themeColor="accent1" w:themeTint="33"/>
+              <w:right w:val="single" w:sz="4" w:space="0" w:color="D9E2F3" w:themeColor="accent1" w:themeTint="33"/>
+            </w:tcBorders>
+            <w:noWrap/>
+            <w:vAlign w:val="center"/>
+          </w:tcPr>
+          <w:p>
+            <w:pPr>
+              <w:widowControl/>
+              <w:autoSpaceDE/>
+              <w:autoSpaceDN/>
+              <w:rPr>
+                <w:rFonts w:ascii="Times New Roman" w:eastAsia="Times New Roman" w:hAnsi="Times New Roman" w:cs="Times New Roman"/>
+                <w:sz w:val="20"/>
+                <w:szCs w:val="20"/>
+                <w:lang w:val="en-AE" w:eastAsia="en-AE"/>
+              </w:rPr>
+            </w:pPr>
+          </w:p>
+        </w:tc>
+        <w:tc>
+          <w:tcPr>
+            <w:tcW w:w="2129" w:type="dxa"/>
+            <w:tcBorders>
+              <w:top w:val="single" w:sz="4" w:space="0" w:color="D9E2F3" w:themeColor="accent1" w:themeTint="33"/>
+              <w:left w:val="single" w:sz="4" w:space="0" w:color="D9E2F3" w:themeColor="accent1" w:themeTint="33"/>
+              <w:bottom w:val="single" w:sz="4" w:space="0" w:color="D9E2F3" w:themeColor="accent1" w:themeTint="33"/>
+              <w:right w:val="single" w:sz="4" w:space="0" w:color="D9E2F3" w:themeColor="accent1" w:themeTint="33"/>
+            </w:tcBorders>
+            <w:noWrap/>
+            <w:vAlign w:val="center"/>
+          </w:tcPr>
+          <w:p>
+            <w:pPr>
+              <w:widowControl/>
+              <w:autoSpaceDE/>
+              <w:autoSpaceDN/>
+              <w:jc w:val="center"/>
+              <w:rPr>
+                <w:rFonts w:ascii="Times New Roman" w:eastAsia="Times New Roman" w:hAnsi="Times New Roman" w:cs="Times New Roman"/>
+                <w:sz w:val="20"/>
+                <w:szCs w:val="20"/>
+                <w:lang w:val="en-AE" w:eastAsia="en-AE"/>
+              </w:rPr>
+            </w:pPr>
+          </w:p>
+        </w:tc>
+        <w:tc>
+          <w:tcPr>
+            <w:tcW w:w="1702" w:type="dxa"/>
+            <w:tcBorders>
+              <w:top w:val="single" w:sz="4" w:space="0" w:color="D9E2F3" w:themeColor="accent1" w:themeTint="33"/>
+              <w:left w:val="single" w:sz="4" w:space="0" w:color="D9E2F3" w:themeColor="accent1" w:themeTint="33"/>
+              <w:bottom w:val="single" w:sz="4" w:space="0" w:color="D9E2F3" w:themeColor="accent1" w:themeTint="33"/>
+              <w:right w:val="single" w:sz="4" w:space="0" w:color="D9E2F3" w:themeColor="accent1" w:themeTint="33"/>
+            </w:tcBorders>
+            <w:noWrap/>
+            <w:vAlign w:val="center"/>
+          </w:tcPr>
+          <w:p>
+            <w:pPr>
+              <w:widowControl/>
+              <w:autoSpaceDE/>
+              <w:autoSpaceDN/>
+              <w:jc w:val="center"/>
+              <w:rPr>
+                <w:rFonts w:ascii="Times New Roman" w:eastAsia="Times New Roman" w:hAnsi="Times New Roman" w:cs="Times New Roman"/>
+                <w:sz w:val="20"/>
+                <w:szCs w:val="20"/>
+                <w:lang w:val="en-AE" w:eastAsia="en-AE"/>
+              </w:rPr>
+            </w:pPr>
+          </w:p>
+        </w:tc>
+        <w:tc>
+          <w:tcPr>
+            <w:tcW w:w="1088" w:type="dxa"/>
+            <w:tcBorders>
+              <w:top w:val="single" w:sz="4" w:space="0" w:color="D9E2F3" w:themeColor="accent1" w:themeTint="33"/>
+              <w:left w:val="single" w:sz="4" w:space="0" w:color="D9E2F3" w:themeColor="accent1" w:themeTint="33"/>
+              <w:bottom w:val="single" w:sz="4" w:space="0" w:color="D9E2F3" w:themeColor="accent1" w:themeTint="33"/>
+              <w:right w:val="single" w:sz="4" w:space="0" w:color="D9E2F3" w:themeColor="accent1" w:themeTint="33"/>
+            </w:tcBorders>
+            <w:noWrap/>
+            <w:vAlign w:val="center"/>
+          </w:tcPr>
+          <w:p>
+            <w:pPr>
+              <w:widowControl/>
+              <w:autoSpaceDE/>
+              <w:autoSpaceDN/>
+              <w:jc w:val="center"/>
+              <w:rPr>
+                <w:rFonts w:ascii="Times New Roman" w:eastAsia="Times New Roman" w:hAnsi="Times New Roman" w:cs="Times New Roman"/>
+                <w:sz w:val="20"/>
+                <w:szCs w:val="20"/>
+                <w:lang w:val="en-AE" w:eastAsia="en-AE"/>
+              </w:rPr>
+            </w:pPr>
+          </w:p>
+        </w:tc>
+      </w:tr>
+      <w:tr>
+        <w:trPr>
+          <w:trHeight w:val="1117"/>
+          <w:jc w:val="center"/>
+        </w:trPr>
+        <w:tc>
+          <w:tcPr>
+            <w:tcW w:w="705" w:type="dxa"/>
+            <w:tcBorders>
+              <w:top w:val="single" w:sz="4" w:space="0" w:color="D9E2F3" w:themeColor="accent1" w:themeTint="33"/>
+              <w:left w:val="single" w:sz="4" w:space="0" w:color="D9E2F3" w:themeColor="accent1" w:themeTint="33"/>
+              <w:bottom w:val="single" w:sz="4" w:space="0" w:color="D9E2F3" w:themeColor="accent1" w:themeTint="33"/>
+              <w:right w:val="single" w:sz="4" w:space="0" w:color="D9E2F3" w:themeColor="accent1" w:themeTint="33"/>
+            </w:tcBorders>
+            <w:shd w:val="clear" w:color="000000" w:fill="C9ECFA"/>
+            <w:noWrap/>
+            <w:vAlign w:val="center"/>
+          </w:tcPr>
+          <w:p>
+            <w:pPr>
+              <w:widowControl/>
+              <w:autoSpaceDE/>
+              <w:autoSpaceDN/>
+              <w:jc w:val="center"/>
+              <w:rPr>
+                <w:rFonts w:ascii="Arial" w:eastAsia="Times New Roman" w:hAnsi="Arial" w:cs="Arial"/>
+                <w:b/>
+                <w:bCs/>
+                <w:color w:val="000000"/>
+                <w:lang w:val="en-AE" w:eastAsia="en-AE"/>
+              </w:rPr>
+            </w:pPr>
             <w:r>
               <w:rPr>
                 <w:rFonts w:ascii="Arial" w:eastAsia="Times New Roman" w:hAnsi="Arial" w:cs="Arial"/>
@@ -8766,7 +8910,6 @@
               <w:top w:val="single" w:sz="4" w:space="0" w:color="D9E2F3" w:themeColor="accent1" w:themeTint="33"/>
               <w:right w:val="single" w:sz="4" w:space="0" w:color="D9E2F3" w:themeColor="accent1" w:themeTint="33"/>
             </w:tcBorders>
-            <w:noWrap/>
             <w:vAlign w:val="bottom"/>
             <w:hideMark/>
           </w:tcPr>
@@ -8776,9 +8919,10 @@
               <w:autoSpaceDE/>
               <w:autoSpaceDN/>
               <w:rPr>
-                <w:rFonts w:ascii="Times New Roman" w:eastAsia="Times New Roman" w:hAnsi="Times New Roman" w:cs="Times New Roman"/>
-                <w:sz w:val="20"/>
-                <w:szCs w:val="20"/>
+                <w:rFonts w:ascii="Arial" w:eastAsia="Times New Roman" w:hAnsi="Arial" w:cs="Arial"/>
+                <w:color w:val="000000" w:themeColor="text1"/>
+                <w:sz w:val="16"/>
+                <w:szCs w:val="16"/>
                 <w:lang w:val="en-AE" w:eastAsia="en-AE"/>
               </w:rPr>
             </w:pPr>
@@ -8792,22 +8936,21 @@
               <w:left w:val="single" w:sz="4" w:space="0" w:color="D9E2F3" w:themeColor="accent1" w:themeTint="33"/>
               <w:bottom w:val="single" w:sz="4" w:space="0" w:color="D9E2F3" w:themeColor="accent1" w:themeTint="33"/>
             </w:tcBorders>
-            <w:shd w:val="clear" w:color="auto" w:fill="F2F2F2" w:themeFill="background1" w:themeFillShade="F2"/>
-            <w:noWrap/>
-            <w:vAlign w:val="bottom"/>
-            <w:hideMark/>
-          </w:tcPr>
-          <w:p>
-            <w:pPr>
-              <w:widowControl/>
-              <w:autoSpaceDE/>
-              <w:autoSpaceDN/>
-              <w:jc w:val="center"/>
+            <w:shd w:val="clear" w:color="auto" w:fill="002060"/>
+            <w:vAlign w:val="center"/>
+          </w:tcPr>
+          <w:p>
+            <w:pPr>
+              <w:widowControl/>
+              <w:autoSpaceDE/>
+              <w:autoSpaceDN/>
               <w:rPr>
                 <w:rFonts w:ascii="Arial" w:eastAsia="Times New Roman" w:hAnsi="Arial" w:cs="Arial"/>
                 <w:b/>
                 <w:bCs/>
-                <w:color w:val="000000"/>
+                <w:color w:val="000000" w:themeColor="text1"/>
+                <w:sz w:val="16"/>
+                <w:szCs w:val="16"/>
                 <w:lang w:val="en-AE" w:eastAsia="en-AE"/>
               </w:rPr>
             </w:pPr>
@@ -8816,10 +8959,10 @@
                 <w:rFonts w:ascii="Arial" w:eastAsia="Times New Roman" w:hAnsi="Arial" w:cs="Arial"/>
                 <w:b/>
                 <w:bCs/>
-                <w:color w:val="000000"/>
-                <w:lang w:val="en-AE" w:eastAsia="en-AE"/>
-              </w:rPr>
-              <w:t>0</w:t>
+                <w:color w:val="FFFFFF" w:themeColor="background1"/>
+                <w:lang w:val="en-AE" w:eastAsia="en-AE"/>
+              </w:rPr>
+              <w:t>{{QTY}}</w:t>
             </w:r>
           </w:p>
         </w:tc>
@@ -10391,408 +10534,11 @@
         </w:rPr>
       </w:pPr>
     </w:p>
-    <w:p>
-      <w:pPr>
-        <w:rPr>
-          <w:b/>
-          <w:bCs/>
-          <w:color w:val="2E74B5" w:themeColor="accent5" w:themeShade="BF"/>
-          <w:position w:val="12"/>
-          <w:sz w:val="24"/>
-          <w:szCs w:val="24"/>
-        </w:rPr>
-      </w:pPr>
-    </w:p>
-    <w:p>
-      <w:pPr>
-        <w:rPr>
-          <w:b/>
-          <w:bCs/>
-          <w:color w:val="2E74B5" w:themeColor="accent5" w:themeShade="BF"/>
-          <w:position w:val="12"/>
-          <w:sz w:val="24"/>
-          <w:szCs w:val="24"/>
-        </w:rPr>
-      </w:pPr>
-    </w:p>
-    <w:p>
-      <w:pPr>
-        <w:rPr>
-          <w:b/>
-          <w:bCs/>
-          <w:color w:val="2E74B5" w:themeColor="accent5" w:themeShade="BF"/>
-          <w:position w:val="12"/>
-          <w:sz w:val="24"/>
-          <w:szCs w:val="24"/>
-        </w:rPr>
-      </w:pPr>
-    </w:p>
-    <w:p>
-      <w:pPr>
-        <w:rPr>
-          <w:b/>
-          <w:bCs/>
-          <w:color w:val="2E74B5" w:themeColor="accent5" w:themeShade="BF"/>
-          <w:position w:val="12"/>
-          <w:sz w:val="24"/>
-          <w:szCs w:val="24"/>
-        </w:rPr>
-      </w:pPr>
-    </w:p>
-    <w:p>
-      <w:pPr>
-        <w:rPr>
-          <w:b/>
-          <w:bCs/>
-          <w:color w:val="2E74B5" w:themeColor="accent5" w:themeShade="BF"/>
-          <w:position w:val="12"/>
-          <w:sz w:val="24"/>
-          <w:szCs w:val="24"/>
-        </w:rPr>
-      </w:pPr>
-    </w:p>
-    <w:p>
-      <w:pPr>
-        <w:rPr>
-          <w:b/>
-          <w:bCs/>
-          <w:color w:val="2E74B5" w:themeColor="accent5" w:themeShade="BF"/>
-          <w:position w:val="12"/>
-          <w:sz w:val="24"/>
-          <w:szCs w:val="24"/>
-        </w:rPr>
-      </w:pPr>
-    </w:p>
-    <w:p>
-      <w:pPr>
-        <w:rPr>
-          <w:b/>
-          <w:bCs/>
-          <w:color w:val="2E74B5" w:themeColor="accent5" w:themeShade="BF"/>
-          <w:position w:val="12"/>
-          <w:sz w:val="24"/>
-          <w:szCs w:val="24"/>
-        </w:rPr>
-      </w:pPr>
-    </w:p>
-    <w:p>
-      <w:pPr>
-        <w:rPr>
-          <w:b/>
-          <w:bCs/>
-          <w:color w:val="2E74B5" w:themeColor="accent5" w:themeShade="BF"/>
-          <w:position w:val="12"/>
-          <w:sz w:val="24"/>
-          <w:szCs w:val="24"/>
-        </w:rPr>
-      </w:pPr>
-    </w:p>
-    <w:p>
-      <w:pPr>
-        <w:rPr>
-          <w:b/>
-          <w:bCs/>
-          <w:color w:val="2E74B5" w:themeColor="accent5" w:themeShade="BF"/>
-          <w:position w:val="12"/>
-          <w:sz w:val="24"/>
-          <w:szCs w:val="24"/>
-        </w:rPr>
-      </w:pPr>
-    </w:p>
-    <w:p>
-      <w:pPr>
-        <w:rPr>
-          <w:b/>
-          <w:bCs/>
-          <w:color w:val="2E74B5" w:themeColor="accent5" w:themeShade="BF"/>
-          <w:position w:val="12"/>
-          <w:sz w:val="24"/>
-          <w:szCs w:val="24"/>
-        </w:rPr>
-      </w:pPr>
-    </w:p>
-    <w:p>
-      <w:pPr>
-        <w:rPr>
-          <w:b/>
-          <w:bCs/>
-          <w:color w:val="2E74B5" w:themeColor="accent5" w:themeShade="BF"/>
-          <w:position w:val="12"/>
-          <w:sz w:val="24"/>
-          <w:szCs w:val="24"/>
-        </w:rPr>
-      </w:pPr>
-    </w:p>
-    <w:p>
-      <w:pPr>
-        <w:rPr>
-          <w:b/>
-          <w:bCs/>
-          <w:color w:val="2E74B5" w:themeColor="accent5" w:themeShade="BF"/>
-          <w:position w:val="12"/>
-          <w:sz w:val="24"/>
-          <w:szCs w:val="24"/>
-        </w:rPr>
-      </w:pPr>
-    </w:p>
-    <w:p>
-      <w:pPr>
-        <w:rPr>
-          <w:b/>
-          <w:bCs/>
-          <w:color w:val="2E74B5" w:themeColor="accent5" w:themeShade="BF"/>
-          <w:position w:val="12"/>
-          <w:sz w:val="24"/>
-          <w:szCs w:val="24"/>
-        </w:rPr>
-      </w:pPr>
-    </w:p>
-    <w:p>
-      <w:pPr>
-        <w:rPr>
-          <w:b/>
-          <w:bCs/>
-          <w:color w:val="2E74B5" w:themeColor="accent5" w:themeShade="BF"/>
-          <w:position w:val="12"/>
-          <w:sz w:val="24"/>
-          <w:szCs w:val="24"/>
-        </w:rPr>
-      </w:pPr>
-    </w:p>
-    <w:p>
-      <w:pPr>
-        <w:rPr>
-          <w:b/>
-          <w:bCs/>
-          <w:color w:val="2E74B5" w:themeColor="accent5" w:themeShade="BF"/>
-          <w:position w:val="12"/>
-          <w:sz w:val="24"/>
-          <w:szCs w:val="24"/>
-        </w:rPr>
-      </w:pPr>
-    </w:p>
-    <w:p>
-      <w:pPr>
-        <w:rPr>
-          <w:b/>
-          <w:bCs/>
-          <w:color w:val="2E74B5" w:themeColor="accent5" w:themeShade="BF"/>
-          <w:position w:val="12"/>
-          <w:sz w:val="24"/>
-          <w:szCs w:val="24"/>
-        </w:rPr>
-      </w:pPr>
-    </w:p>
-    <w:p>
-      <w:pPr>
-        <w:rPr>
-          <w:b/>
-          <w:bCs/>
-          <w:color w:val="2E74B5" w:themeColor="accent5" w:themeShade="BF"/>
-          <w:position w:val="12"/>
-          <w:sz w:val="24"/>
-          <w:szCs w:val="24"/>
-        </w:rPr>
-      </w:pPr>
-    </w:p>
-    <w:p>
-      <w:pPr>
-        <w:rPr>
-          <w:b/>
-          <w:bCs/>
-          <w:color w:val="2E74B5" w:themeColor="accent5" w:themeShade="BF"/>
-          <w:position w:val="12"/>
-          <w:sz w:val="24"/>
-          <w:szCs w:val="24"/>
-        </w:rPr>
-      </w:pPr>
-    </w:p>
-    <w:p>
-      <w:pPr>
-        <w:rPr>
-          <w:b/>
-          <w:bCs/>
-          <w:color w:val="2E74B5" w:themeColor="accent5" w:themeShade="BF"/>
-          <w:position w:val="12"/>
-          <w:sz w:val="24"/>
-          <w:szCs w:val="24"/>
-        </w:rPr>
-      </w:pPr>
-    </w:p>
-    <w:p>
-      <w:pPr>
-        <w:rPr>
-          <w:b/>
-          <w:bCs/>
-          <w:color w:val="2E74B5" w:themeColor="accent5" w:themeShade="BF"/>
-          <w:position w:val="12"/>
-          <w:sz w:val="24"/>
-          <w:szCs w:val="24"/>
-        </w:rPr>
-      </w:pPr>
-    </w:p>
-    <w:p>
-      <w:pPr>
-        <w:rPr>
-          <w:b/>
-          <w:bCs/>
-          <w:color w:val="2E74B5" w:themeColor="accent5" w:themeShade="BF"/>
-          <w:position w:val="12"/>
-          <w:sz w:val="24"/>
-          <w:szCs w:val="24"/>
-        </w:rPr>
-      </w:pPr>
-    </w:p>
-    <w:p>
-      <w:pPr>
-        <w:rPr>
-          <w:b/>
-          <w:bCs/>
-          <w:color w:val="2E74B5" w:themeColor="accent5" w:themeShade="BF"/>
-          <w:position w:val="12"/>
-          <w:sz w:val="24"/>
-          <w:szCs w:val="24"/>
-        </w:rPr>
-      </w:pPr>
-    </w:p>
-    <w:p>
-      <w:pPr>
-        <w:rPr>
-          <w:b/>
-          <w:bCs/>
-          <w:color w:val="2E74B5" w:themeColor="accent5" w:themeShade="BF"/>
-          <w:position w:val="12"/>
-          <w:sz w:val="24"/>
-          <w:szCs w:val="24"/>
-        </w:rPr>
-      </w:pPr>
-    </w:p>
-    <w:p>
-      <w:pPr>
-        <w:rPr>
-          <w:position w:val="12"/>
-          <w:rtl/>
-        </w:rPr>
-      </w:pPr>
-    </w:p>
-    <w:p>
-      <w:pPr>
-        <w:rPr>
-          <w:position w:val="12"/>
-          <w:rtl/>
-        </w:rPr>
-      </w:pPr>
-    </w:p>
-    <w:p>
-      <w:pPr>
-        <w:rPr>
-          <w:position w:val="12"/>
-          <w:rtl/>
-        </w:rPr>
-      </w:pPr>
-    </w:p>
-    <w:p>
-      <w:pPr>
-        <w:rPr>
-          <w:position w:val="12"/>
-          <w:rtl/>
-        </w:rPr>
-      </w:pPr>
-    </w:p>
-    <w:p>
-      <w:pPr>
-        <w:rPr>
-          <w:position w:val="12"/>
-          <w:rtl/>
-        </w:rPr>
-      </w:pPr>
-    </w:p>
-    <w:p>
-      <w:pPr>
-        <w:rPr>
-          <w:position w:val="12"/>
-          <w:rtl/>
-        </w:rPr>
-      </w:pPr>
-    </w:p>
-    <w:p>
-      <w:pPr>
-        <w:rPr>
-          <w:position w:val="12"/>
-          <w:rtl/>
-        </w:rPr>
-      </w:pPr>
-    </w:p>
-    <w:p>
-      <w:pPr>
-        <w:rPr>
-          <w:position w:val="12"/>
-          <w:rtl/>
-        </w:rPr>
-      </w:pPr>
-    </w:p>
-    <w:p>
-      <w:pPr>
-        <w:rPr>
-          <w:position w:val="12"/>
-          <w:rtl/>
-        </w:rPr>
-      </w:pPr>
-    </w:p>
-    <w:p>
-      <w:pPr>
-        <w:rPr>
-          <w:position w:val="12"/>
-          <w:rtl/>
-        </w:rPr>
-      </w:pPr>
-    </w:p>
-    <w:p>
-      <w:pPr>
-        <w:rPr>
-          <w:position w:val="12"/>
-        </w:rPr>
-      </w:pPr>
-    </w:p>
-    <w:p>
-      <w:pPr>
-        <w:rPr>
-          <w:position w:val="12"/>
-        </w:rPr>
-      </w:pPr>
-    </w:p>
-    <w:p>
-      <w:pPr>
-        <w:rPr>
-          <w:position w:val="12"/>
-          <w:rtl/>
-        </w:rPr>
-      </w:pPr>
-    </w:p>
-    <w:p>
-      <w:pPr>
-        <w:rPr>
-          <w:position w:val="12"/>
-          <w:rtl/>
-        </w:rPr>
-      </w:pPr>
-    </w:p>
-    <w:p>
-      <w:pPr>
-        <w:rPr>
-          <w:position w:val="12"/>
-        </w:rPr>
-      </w:pPr>
-    </w:p>
     <w:sectPr>
-      <w:headerReference w:type="even" r:id="rId8"/>
-      <w:headerReference w:type="default" r:id="rId9"/>
-      <w:footerReference w:type="default" r:id="rId10"/>
-      <w:headerReference w:type="first" r:id="rId11"/>
+      <w:footerReference w:type="default" r:id="rId13"/>
       <w:pgSz w:w="11906" w:h="16838"/>
-      <w:pgMar w:top="1440" w:right="1440" w:bottom="1440" w:left="1440" w:header="708" w:footer="708" w:gutter="0"/>
+      <w:pgMar w:top="1440" w:right="1440" w:bottom="993" w:left="1440" w:header="708" w:footer="708" w:gutter="0"/>
       <w:cols w:space="708"/>
-      <w:titlePg/>
       <w:docGrid w:linePitch="360"/>
     </w:sectPr>
   </w:body>
@@ -10822,11 +10568,40 @@
 <w:ftr xmlns:wpc="http://schemas.microsoft.com/office/word/2010/wordprocessingCanvas" xmlns:cx="http://schemas.microsoft.com/office/drawing/2014/chartex" xmlns:cx1="http://schemas.microsoft.com/office/drawing/2015/9/8/chartex" xmlns:cx2="http://schemas.microsoft.com/office/drawing/2015/10/21/chartex" xmlns:cx3="http://schemas.microsoft.com/office/drawing/2016/5/9/chartex" xmlns:cx4="http://schemas.microsoft.com/office/drawing/2016/5/10/chartex" xmlns:cx5="http://schemas.microsoft.com/office/drawing/2016/5/11/chartex" xmlns:cx6="http://schemas.microsoft.com/office/drawing/2016/5/12/chartex" xmlns:cx7="http://schemas.microsoft.com/office/drawing/2016/5/13/chartex" xmlns:cx8="http://schemas.microsoft.com/office/drawing/2016/5/14/chartex" xmlns:mc="http://schemas.openxmlformats.org/markup-compatibility/2006" xmlns:aink="http://schemas.microsoft.com/office/drawing/2016/ink" xmlns:am3d="http://schemas.microsoft.com/office/drawing/2017/model3d" xmlns:o="urn:schemas-microsoft-com:office:office" xmlns:oel="http://schemas.microsoft.com/office/2019/extlst" xmlns:r="http://schemas.openxmlformats.org/officeDocument/2006/relationships" xmlns:m="http://schemas.openxmlformats.org/officeDocument/2006/math" xmlns:v="urn:schemas-microsoft-com:vml" xmlns:wp14="http://schemas.microsoft.com/office/word/2010/wordprocessingDrawing" xmlns:wp="http://schemas.openxmlformats.org/drawingml/2006/wordprocessingDrawing" xmlns:w10="urn:schemas-microsoft-com:office:word" xmlns:w="http://schemas.openxmlformats.org/wordprocessingml/2006/main" xmlns:w14="http://schemas.microsoft.com/office/word/2010/wordml" xmlns:w15="http://schemas.microsoft.com/office/word/2012/wordml" xmlns:w16cex="http://schemas.microsoft.com/office/word/2018/wordml/cex" xmlns:w16cid="http://schemas.microsoft.com/office/word/2016/wordml/cid" xmlns:w16="http://schemas.microsoft.com/office/word/2018/wordml" xmlns:w16du="http://schemas.microsoft.com/office/word/2023/wordml/word16du" xmlns:w16sdtdh="http://schemas.microsoft.com/office/word/2020/wordml/sdtdatahash" xmlns:w16sdtfl="http://schemas.microsoft.com/office/word/2024/wordml/sdtformatlock" xmlns:w16se="http://schemas.microsoft.com/office/word/2015/wordml/symex" xmlns:wpg="http://schemas.microsoft.com/office/word/2010/wordprocessingGroup" xmlns:wpi="http://schemas.microsoft.com/office/word/2010/wordprocessingInk" xmlns:wne="http://schemas.microsoft.com/office/word/2006/wordml" xmlns:wps="http://schemas.microsoft.com/office/word/2010/wordprocessingShape" mc:Ignorable="w14 w15 w16se w16cid w16 w16cex w16sdtdh w16sdtfl w16du wp14">
   <w:p>
     <w:pPr>
+      <w:pStyle w:val="Header"/>
+      <w:pBdr>
+        <w:top w:val="single" w:sz="6" w:space="10" w:color="4472C4" w:themeColor="accent1"/>
+      </w:pBdr>
+      <w:spacing w:before="240"/>
+      <w:jc w:val="center"/>
+      <w:rPr>
+        <w:color w:val="4472C4" w:themeColor="accent1"/>
+      </w:rPr>
+    </w:pPr>
+  </w:p>
+  <w:p>
+    <w:pPr>
+      <w:pStyle w:val="Footer"/>
+      <w:rPr>
+        <w:lang w:bidi="ar-AE"/>
+      </w:rPr>
+    </w:pPr>
+  </w:p>
+</w:ftr>
+</file>
+
+<file path=word/footer2.xml><?xml version="1.0" encoding="utf-8"?>
+<w:ftr xmlns:wpc="http://schemas.microsoft.com/office/word/2010/wordprocessingCanvas" xmlns:cx="http://schemas.microsoft.com/office/drawing/2014/chartex" xmlns:cx1="http://schemas.microsoft.com/office/drawing/2015/9/8/chartex" xmlns:cx2="http://schemas.microsoft.com/office/drawing/2015/10/21/chartex" xmlns:cx3="http://schemas.microsoft.com/office/drawing/2016/5/9/chartex" xmlns:cx4="http://schemas.microsoft.com/office/drawing/2016/5/10/chartex" xmlns:cx5="http://schemas.microsoft.com/office/drawing/2016/5/11/chartex" xmlns:cx6="http://schemas.microsoft.com/office/drawing/2016/5/12/chartex" xmlns:cx7="http://schemas.microsoft.com/office/drawing/2016/5/13/chartex" xmlns:cx8="http://schemas.microsoft.com/office/drawing/2016/5/14/chartex" xmlns:mc="http://schemas.openxmlformats.org/markup-compatibility/2006" xmlns:aink="http://schemas.microsoft.com/office/drawing/2016/ink" xmlns:am3d="http://schemas.microsoft.com/office/drawing/2017/model3d" xmlns:o="urn:schemas-microsoft-com:office:office" xmlns:oel="http://schemas.microsoft.com/office/2019/extlst" xmlns:r="http://schemas.openxmlformats.org/officeDocument/2006/relationships" xmlns:m="http://schemas.openxmlformats.org/officeDocument/2006/math" xmlns:v="urn:schemas-microsoft-com:vml" xmlns:wp14="http://schemas.microsoft.com/office/word/2010/wordprocessingDrawing" xmlns:wp="http://schemas.openxmlformats.org/drawingml/2006/wordprocessingDrawing" xmlns:w10="urn:schemas-microsoft-com:office:word" xmlns:w="http://schemas.openxmlformats.org/wordprocessingml/2006/main" xmlns:w14="http://schemas.microsoft.com/office/word/2010/wordml" xmlns:w15="http://schemas.microsoft.com/office/word/2012/wordml" xmlns:w16cex="http://schemas.microsoft.com/office/word/2018/wordml/cex" xmlns:w16cid="http://schemas.microsoft.com/office/word/2016/wordml/cid" xmlns:w16="http://schemas.microsoft.com/office/word/2018/wordml" xmlns:w16du="http://schemas.microsoft.com/office/word/2023/wordml/word16du" xmlns:w16sdtdh="http://schemas.microsoft.com/office/word/2020/wordml/sdtdatahash" xmlns:w16sdtfl="http://schemas.microsoft.com/office/word/2024/wordml/sdtformatlock" xmlns:w16se="http://schemas.microsoft.com/office/word/2015/wordml/symex" xmlns:wpg="http://schemas.microsoft.com/office/word/2010/wordprocessingGroup" xmlns:wpi="http://schemas.microsoft.com/office/word/2010/wordprocessingInk" xmlns:wne="http://schemas.microsoft.com/office/word/2006/wordml" xmlns:wps="http://schemas.microsoft.com/office/word/2010/wordprocessingShape" mc:Ignorable="w14 w15 w16se w16cid w16 w16cex w16sdtdh w16sdtfl w16du wp14">
+  <w:p>
+    <w:pPr>
       <w:rPr>
         <w:position w:val="12"/>
         <w:rtl/>
       </w:rPr>
     </w:pPr>
+    <w:r>
+      <w:tab/>
+    </w:r>
   </w:p>
   <w:tbl>
     <w:tblPr>
@@ -10898,6 +10673,170 @@
     <w:pPr>
       <w:pStyle w:val="Footer"/>
     </w:pPr>
+    <w:r>
+      <w:rPr>
+        <w:noProof/>
+        <w14:ligatures w14:val="standardContextual"/>
+      </w:rPr>
+      <w:drawing>
+        <wp:anchor distT="0" distB="0" distL="114300" distR="114300" simplePos="0" relativeHeight="251668480" behindDoc="1" locked="0" layoutInCell="1" allowOverlap="1" wp14:anchorId="72CCFED9" wp14:editId="2C5B9622">
+          <wp:simplePos x="0" y="0"/>
+          <wp:positionH relativeFrom="column">
+            <wp:posOffset>559435</wp:posOffset>
+          </wp:positionH>
+          <wp:positionV relativeFrom="paragraph">
+            <wp:posOffset>635</wp:posOffset>
+          </wp:positionV>
+          <wp:extent cx="984885" cy="1479550"/>
+          <wp:effectExtent l="0" t="0" r="0" b="0"/>
+          <wp:wrapNone/>
+          <wp:docPr id="2101223434" name="Picture 8" descr="A letter d in a black background&#10;&#10;AI-generated content may be incorrect."/>
+          <wp:cNvGraphicFramePr>
+            <a:graphicFrameLocks xmlns:a="http://schemas.openxmlformats.org/drawingml/2006/main" noChangeAspect="1"/>
+          </wp:cNvGraphicFramePr>
+          <a:graphic xmlns:a="http://schemas.openxmlformats.org/drawingml/2006/main">
+            <a:graphicData uri="http://schemas.openxmlformats.org/drawingml/2006/picture">
+              <pic:pic xmlns:pic="http://schemas.openxmlformats.org/drawingml/2006/picture">
+                <pic:nvPicPr>
+                  <pic:cNvPr id="1494436945" name="Picture 8" descr="A letter d in a black background&#10;&#10;AI-generated content may be incorrect."/>
+                  <pic:cNvPicPr/>
+                </pic:nvPicPr>
+                <pic:blipFill rotWithShape="1">
+                  <a:blip r:embed="rId1">
+                    <a:extLst>
+                      <a:ext uri="{BEBA8EAE-BF5A-486C-A8C5-ECC9F3942E4B}">
+                        <a14:imgProps xmlns:a14="http://schemas.microsoft.com/office/drawing/2010/main">
+                          <a14:imgLayer r:embed="rId2">
+                            <a14:imgEffect>
+                              <a14:colorTemperature colorTemp="6700"/>
+                            </a14:imgEffect>
+                          </a14:imgLayer>
+                        </a14:imgProps>
+                      </a:ext>
+                      <a:ext uri="{28A0092B-C50C-407E-A947-70E740481C1C}">
+                        <a14:useLocalDpi xmlns:a14="http://schemas.microsoft.com/office/drawing/2010/main" val="0"/>
+                      </a:ext>
+                    </a:extLst>
+                  </a:blip>
+                  <a:srcRect l="6093" t="31626" r="22700" b="19180"/>
+                  <a:stretch>
+                    <a:fillRect/>
+                  </a:stretch>
+                </pic:blipFill>
+                <pic:spPr bwMode="auto">
+                  <a:xfrm rot="373473">
+                    <a:off x="0" y="0"/>
+                    <a:ext cx="984885" cy="1479550"/>
+                  </a:xfrm>
+                  <a:prstGeom prst="rect">
+                    <a:avLst/>
+                  </a:prstGeom>
+                  <a:noFill/>
+                  <a:ln>
+                    <a:noFill/>
+                  </a:ln>
+                  <a:extLst>
+                    <a:ext uri="{53640926-AAD7-44D8-BBD7-CCE9431645EC}">
+                      <a14:shadowObscured xmlns:a14="http://schemas.microsoft.com/office/drawing/2010/main"/>
+                    </a:ext>
+                  </a:extLst>
+                </pic:spPr>
+              </pic:pic>
+            </a:graphicData>
+          </a:graphic>
+          <wp14:sizeRelH relativeFrom="margin">
+            <wp14:pctWidth>0</wp14:pctWidth>
+          </wp14:sizeRelH>
+          <wp14:sizeRelV relativeFrom="margin">
+            <wp14:pctHeight>0</wp14:pctHeight>
+          </wp14:sizeRelV>
+        </wp:anchor>
+      </w:drawing>
+    </w:r>
+    <w:r>
+      <w:rPr>
+        <w:rFonts w:ascii="Times New Roman"/>
+        <w:noProof/>
+        <w:sz w:val="20"/>
+        <w:u w:val="double"/>
+        <w:rtl/>
+        <w:lang w:val="ar-SA"/>
+        <w14:ligatures w14:val="standardContextual"/>
+      </w:rPr>
+      <w:drawing>
+        <wp:anchor distT="0" distB="0" distL="114300" distR="114300" simplePos="0" relativeHeight="251666432" behindDoc="1" locked="0" layoutInCell="1" allowOverlap="1" wp14:anchorId="15CBE30E" wp14:editId="4B704032">
+          <wp:simplePos x="0" y="0"/>
+          <wp:positionH relativeFrom="column">
+            <wp:posOffset>99060</wp:posOffset>
+          </wp:positionH>
+          <wp:positionV relativeFrom="paragraph">
+            <wp:posOffset>67310</wp:posOffset>
+          </wp:positionV>
+          <wp:extent cx="1230630" cy="1230630"/>
+          <wp:effectExtent l="0" t="0" r="0" b="0"/>
+          <wp:wrapNone/>
+          <wp:docPr id="1562491810" name="Picture 5" descr="A blue circular logo with white text&#10;&#10;AI-generated content may be incorrect."/>
+          <wp:cNvGraphicFramePr>
+            <a:graphicFrameLocks xmlns:a="http://schemas.openxmlformats.org/drawingml/2006/main" noChangeAspect="1"/>
+          </wp:cNvGraphicFramePr>
+          <a:graphic xmlns:a="http://schemas.openxmlformats.org/drawingml/2006/main">
+            <a:graphicData uri="http://schemas.openxmlformats.org/drawingml/2006/picture">
+              <pic:pic xmlns:pic="http://schemas.openxmlformats.org/drawingml/2006/picture">
+                <pic:nvPicPr>
+                  <pic:cNvPr id="324682140" name="Picture 5" descr="A blue circular logo with white text&#10;&#10;AI-generated content may be incorrect."/>
+                  <pic:cNvPicPr/>
+                </pic:nvPicPr>
+                <pic:blipFill>
+                  <a:blip r:embed="rId3">
+                    <a:extLst>
+                      <a:ext uri="{28A0092B-C50C-407E-A947-70E740481C1C}">
+                        <a14:useLocalDpi xmlns:a14="http://schemas.microsoft.com/office/drawing/2010/main" val="0"/>
+                      </a:ext>
+                    </a:extLst>
+                  </a:blip>
+                  <a:stretch>
+                    <a:fillRect/>
+                  </a:stretch>
+                </pic:blipFill>
+                <pic:spPr>
+                  <a:xfrm>
+                    <a:off x="0" y="0"/>
+                    <a:ext cx="1230630" cy="1230630"/>
+                  </a:xfrm>
+                  <a:prstGeom prst="rect">
+                    <a:avLst/>
+                  </a:prstGeom>
+                </pic:spPr>
+              </pic:pic>
+            </a:graphicData>
+          </a:graphic>
+          <wp14:sizeRelH relativeFrom="margin">
+            <wp14:pctWidth>0</wp14:pctWidth>
+          </wp14:sizeRelH>
+          <wp14:sizeRelV relativeFrom="margin">
+            <wp14:pctHeight>0</wp14:pctHeight>
+          </wp14:sizeRelV>
+        </wp:anchor>
+      </w:drawing>
+    </w:r>
+  </w:p>
+  <w:p>
+    <w:pPr>
+      <w:pStyle w:val="Footer"/>
+    </w:pPr>
+  </w:p>
+  <w:p>
+    <w:pPr>
+      <w:pStyle w:val="Footer"/>
+      <w:tabs>
+        <w:tab w:val="clear" w:pos="4513"/>
+        <w:tab w:val="clear" w:pos="9026"/>
+        <w:tab w:val="left" w:pos="1813"/>
+      </w:tabs>
+    </w:pPr>
+    <w:r>
+      <w:tab/>
+    </w:r>
   </w:p>
   <w:p>
     <w:pPr>
@@ -10912,26 +10851,37 @@
   <w:p>
     <w:pPr>
       <w:pStyle w:val="Footer"/>
+      <w:tabs>
+        <w:tab w:val="clear" w:pos="4513"/>
+        <w:tab w:val="clear" w:pos="9026"/>
+        <w:tab w:val="left" w:pos="3247"/>
+      </w:tabs>
+    </w:pPr>
+  </w:p>
+</w:ftr>
+</file>
+
+<file path=word/footer3.xml><?xml version="1.0" encoding="utf-8"?>
+<w:ftr xmlns:wpc="http://schemas.microsoft.com/office/word/2010/wordprocessingCanvas" xmlns:cx="http://schemas.microsoft.com/office/drawing/2014/chartex" xmlns:cx1="http://schemas.microsoft.com/office/drawing/2015/9/8/chartex" xmlns:cx2="http://schemas.microsoft.com/office/drawing/2015/10/21/chartex" xmlns:cx3="http://schemas.microsoft.com/office/drawing/2016/5/9/chartex" xmlns:cx4="http://schemas.microsoft.com/office/drawing/2016/5/10/chartex" xmlns:cx5="http://schemas.microsoft.com/office/drawing/2016/5/11/chartex" xmlns:cx6="http://schemas.microsoft.com/office/drawing/2016/5/12/chartex" xmlns:cx7="http://schemas.microsoft.com/office/drawing/2016/5/13/chartex" xmlns:cx8="http://schemas.microsoft.com/office/drawing/2016/5/14/chartex" xmlns:mc="http://schemas.openxmlformats.org/markup-compatibility/2006" xmlns:aink="http://schemas.microsoft.com/office/drawing/2016/ink" xmlns:am3d="http://schemas.microsoft.com/office/drawing/2017/model3d" xmlns:o="urn:schemas-microsoft-com:office:office" xmlns:oel="http://schemas.microsoft.com/office/2019/extlst" xmlns:r="http://schemas.openxmlformats.org/officeDocument/2006/relationships" xmlns:m="http://schemas.openxmlformats.org/officeDocument/2006/math" xmlns:v="urn:schemas-microsoft-com:vml" xmlns:wp14="http://schemas.microsoft.com/office/word/2010/wordprocessingDrawing" xmlns:wp="http://schemas.openxmlformats.org/drawingml/2006/wordprocessingDrawing" xmlns:w10="urn:schemas-microsoft-com:office:word" xmlns:w="http://schemas.openxmlformats.org/wordprocessingml/2006/main" xmlns:w14="http://schemas.microsoft.com/office/word/2010/wordml" xmlns:w15="http://schemas.microsoft.com/office/word/2012/wordml" xmlns:w16cex="http://schemas.microsoft.com/office/word/2018/wordml/cex" xmlns:w16cid="http://schemas.microsoft.com/office/word/2016/wordml/cid" xmlns:w16="http://schemas.microsoft.com/office/word/2018/wordml" xmlns:w16du="http://schemas.microsoft.com/office/word/2023/wordml/word16du" xmlns:w16sdtdh="http://schemas.microsoft.com/office/word/2020/wordml/sdtdatahash" xmlns:w16sdtfl="http://schemas.microsoft.com/office/word/2024/wordml/sdtformatlock" xmlns:w16se="http://schemas.microsoft.com/office/word/2015/wordml/symex" xmlns:wpg="http://schemas.microsoft.com/office/word/2010/wordprocessingGroup" xmlns:wpi="http://schemas.microsoft.com/office/word/2010/wordprocessingInk" xmlns:wne="http://schemas.microsoft.com/office/word/2006/wordml" xmlns:wps="http://schemas.microsoft.com/office/word/2010/wordprocessingShape" mc:Ignorable="w14 w15 w16se w16cid w16 w16cex w16sdtdh w16sdtfl w16du wp14">
+  <w:p>
+    <w:pPr>
+      <w:pStyle w:val="Header"/>
+      <w:pBdr>
+        <w:top w:val="single" w:sz="6" w:space="10" w:color="4472C4" w:themeColor="accent1"/>
+      </w:pBdr>
+      <w:spacing w:before="240"/>
+      <w:jc w:val="center"/>
+      <w:rPr>
+        <w:color w:val="4472C4" w:themeColor="accent1"/>
+      </w:rPr>
     </w:pPr>
   </w:p>
   <w:p>
     <w:pPr>
       <w:pStyle w:val="Footer"/>
-    </w:pPr>
-  </w:p>
-  <w:p>
-    <w:pPr>
-      <w:pStyle w:val="Footer"/>
-    </w:pPr>
-  </w:p>
-  <w:p>
-    <w:pPr>
-      <w:pStyle w:val="Footer"/>
-    </w:pPr>
-  </w:p>
-  <w:p>
-    <w:pPr>
-      <w:pStyle w:val="Footer"/>
+      <w:rPr>
+        <w:lang w:bidi="ar-AE"/>
+      </w:rPr>
     </w:pPr>
   </w:p>
 </w:ftr>
@@ -10969,7 +10919,7 @@
       <mc:AlternateContent>
         <mc:Choice Requires="wps">
           <w:drawing>
-            <wp:anchor distT="0" distB="0" distL="114300" distR="114300" simplePos="0" relativeHeight="251664384" behindDoc="0" locked="0" layoutInCell="0" allowOverlap="1" wp14:anchorId="27E37C35" wp14:editId="5D20CB2E">
+            <wp:anchor distT="0" distB="0" distL="114300" distR="114300" simplePos="0" relativeHeight="251663360" behindDoc="0" locked="0" layoutInCell="0" allowOverlap="1" wp14:anchorId="27E37C35" wp14:editId="76C92FCC">
               <wp:simplePos x="0" y="0"/>
               <wp:positionH relativeFrom="page">
                 <wp:posOffset>0</wp:posOffset>
@@ -11046,7 +10996,7 @@
               <v:stroke joinstyle="miter"/>
               <v:path gradientshapeok="t" o:connecttype="rect"/>
             </v:shapetype>
-            <v:shape id="Text Box 227" o:spid="_x0000_s1026" type="#_x0000_t202" style="position:absolute;margin-left:0;margin-top:29.65pt;width:1in;height:12.65pt;z-index:251664384;visibility:visible;mso-wrap-style:square;mso-width-percent:1000;mso-height-percent:0;mso-wrap-distance-left:9pt;mso-wrap-distance-top:0;mso-wrap-distance-right:9pt;mso-wrap-distance-bottom:0;mso-position-horizontal:absolute;mso-position-horizontal-relative:page;mso-position-vertical:absolute;mso-position-vertical-relative:top-margin-area;mso-width-percent:1000;mso-height-percent:0;mso-width-relative:left-margin-area;mso-height-relative:page;v-text-anchor:middle" o:gfxdata="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" o:allowincell="f" fillcolor="#2f5496 [2404]" strokecolor="#8eaadb [1940]">
+            <v:shape id="Text Box 227" o:spid="_x0000_s1026" type="#_x0000_t202" style="position:absolute;margin-left:0;margin-top:29.65pt;width:1in;height:12.65pt;z-index:251663360;visibility:visible;mso-wrap-style:square;mso-width-percent:1000;mso-height-percent:0;mso-wrap-distance-left:9pt;mso-wrap-distance-top:0;mso-wrap-distance-right:9pt;mso-wrap-distance-bottom:0;mso-position-horizontal:absolute;mso-position-horizontal-relative:page;mso-position-vertical:absolute;mso-position-vertical-relative:top-margin-area;mso-width-percent:1000;mso-height-percent:0;mso-width-relative:left-margin-area;mso-height-relative:page;v-text-anchor:middle" o:gfxdata="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" o:allowincell="f" fillcolor="#2f5496 [2404]" strokecolor="#8eaadb [1940]">
               <v:textbox style="mso-fit-shape-to-text:t" inset=",0,,0">
                 <w:txbxContent>
                   <w:p>
@@ -11073,7 +11023,7 @@
       <mc:AlternateContent>
         <mc:Choice Requires="wps">
           <w:drawing>
-            <wp:anchor distT="0" distB="0" distL="114300" distR="114300" simplePos="0" relativeHeight="251665408" behindDoc="0" locked="0" layoutInCell="0" allowOverlap="1" wp14:anchorId="4E1F79F4" wp14:editId="2896621B">
+            <wp:anchor distT="0" distB="0" distL="114300" distR="114300" simplePos="0" relativeHeight="251664384" behindDoc="0" locked="0" layoutInCell="0" allowOverlap="1" wp14:anchorId="4E1F79F4" wp14:editId="1F3B9282">
               <wp:simplePos x="0" y="0"/>
               <wp:positionH relativeFrom="margin">
                 <wp:align>left</wp:align>
@@ -11201,7 +11151,7 @@
         </mc:Choice>
         <mc:Fallback>
           <w:pict>
-            <v:shape w14:anchorId="4E1F79F4" id="Text Box 225" o:spid="_x0000_s1027" type="#_x0000_t202" style="position:absolute;margin-left:0;margin-top:0;width:468pt;height:13.45pt;z-index:251665408;visibility:visible;mso-wrap-style:square;mso-width-percent:1000;mso-height-percent:0;mso-wrap-distance-left:9pt;mso-wrap-distance-top:0;mso-wrap-distance-right:9pt;mso-wrap-distance-bottom:0;mso-position-horizontal:left;mso-position-horizontal-relative:margin;mso-position-vertical:center;mso-position-vertical-relative:top-margin-area;mso-width-percent:1000;mso-height-percent:0;mso-width-relative:margin;mso-height-relative:page;v-text-anchor:middle" o:gfxdata="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" o:allowincell="f" filled="f" stroked="f">
+            <v:shape w14:anchorId="4E1F79F4" id="Text Box 225" o:spid="_x0000_s1027" type="#_x0000_t202" style="position:absolute;margin-left:0;margin-top:0;width:468pt;height:13.45pt;z-index:251664384;visibility:visible;mso-wrap-style:square;mso-width-percent:1000;mso-height-percent:0;mso-wrap-distance-left:9pt;mso-wrap-distance-top:0;mso-wrap-distance-right:9pt;mso-wrap-distance-bottom:0;mso-position-horizontal:left;mso-position-horizontal-relative:margin;mso-position-vertical:center;mso-position-vertical-relative:top-margin-area;mso-width-percent:1000;mso-height-percent:0;mso-width-relative:margin;mso-height-relative:page;v-text-anchor:middle" o:gfxdata="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" o:allowincell="f" filled="f" stroked="f">
               <v:textbox style="mso-fit-shape-to-text:t" inset=",0,,0">
                 <w:txbxContent>
                   <w:sdt>
@@ -11288,7 +11238,7 @@
       <mc:AlternateContent>
         <mc:Choice Requires="wps">
           <w:drawing>
-            <wp:anchor distT="0" distB="0" distL="114300" distR="114300" simplePos="0" relativeHeight="251661312" behindDoc="0" locked="0" layoutInCell="0" allowOverlap="1" wp14:anchorId="1DB53413" wp14:editId="0C9B6E77">
+            <wp:anchor distT="0" distB="0" distL="114300" distR="114300" simplePos="0" relativeHeight="251660288" behindDoc="0" locked="0" layoutInCell="0" allowOverlap="1" wp14:anchorId="1DB53413" wp14:editId="3B9071AE">
               <wp:simplePos x="0" y="0"/>
               <wp:positionH relativeFrom="page">
                 <wp:posOffset>0</wp:posOffset>
@@ -11318,16 +11268,11 @@
                         <a:avLst/>
                       </a:prstGeom>
                       <a:solidFill>
-                        <a:schemeClr val="accent1">
-                          <a:lumMod val="75000"/>
-                        </a:schemeClr>
+                        <a:srgbClr val="002060"/>
                       </a:solidFill>
                       <a:ln>
                         <a:solidFill>
-                          <a:schemeClr val="accent1">
-                            <a:lumMod val="60000"/>
-                            <a:lumOff val="40000"/>
-                          </a:schemeClr>
+                          <a:srgbClr val="002060"/>
                         </a:solidFill>
                       </a:ln>
                     </wps:spPr>
@@ -11335,7 +11280,7 @@
                       <w:txbxContent>
                         <w:p>
                           <w:pPr>
-                            <w:shd w:val="clear" w:color="auto" w:fill="2F5496" w:themeFill="accent1" w:themeFillShade="BF"/>
+                            <w:shd w:val="clear" w:color="auto" w:fill="002060"/>
                             <w:jc w:val="right"/>
                             <w:rPr>
                               <w:color w:val="FFFFFF" w:themeColor="background1"/>
@@ -11365,12 +11310,12 @@
               <v:stroke joinstyle="miter"/>
               <v:path gradientshapeok="t" o:connecttype="rect"/>
             </v:shapetype>
-            <v:shape id="_x0000_s1028" type="#_x0000_t202" style="position:absolute;margin-left:0;margin-top:29.65pt;width:1in;height:12.65pt;z-index:251661312;visibility:visible;mso-wrap-style:square;mso-width-percent:1000;mso-height-percent:0;mso-wrap-distance-left:9pt;mso-wrap-distance-top:0;mso-wrap-distance-right:9pt;mso-wrap-distance-bottom:0;mso-position-horizontal:absolute;mso-position-horizontal-relative:page;mso-position-vertical:absolute;mso-position-vertical-relative:top-margin-area;mso-width-percent:1000;mso-height-percent:0;mso-width-relative:left-margin-area;mso-height-relative:page;v-text-anchor:middle" o:gfxdata="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" o:allowincell="f" fillcolor="#2f5496 [2404]" strokecolor="#8eaadb [1940]">
+            <v:shape id="_x0000_s1028" type="#_x0000_t202" style="position:absolute;margin-left:0;margin-top:29.65pt;width:1in;height:12.65pt;z-index:251660288;visibility:visible;mso-wrap-style:square;mso-width-percent:1000;mso-height-percent:0;mso-wrap-distance-left:9pt;mso-wrap-distance-top:0;mso-wrap-distance-right:9pt;mso-wrap-distance-bottom:0;mso-position-horizontal:absolute;mso-position-horizontal-relative:page;mso-position-vertical:absolute;mso-position-vertical-relative:top-margin-area;mso-width-percent:1000;mso-height-percent:0;mso-width-relative:left-margin-area;mso-height-relative:page;v-text-anchor:middle" o:gfxdata="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" o:allowincell="f" fillcolor="#002060" strokecolor="#002060">
               <v:textbox style="mso-fit-shape-to-text:t" inset=",0,,0">
                 <w:txbxContent>
                   <w:p>
                     <w:pPr>
-                      <w:shd w:val="clear" w:color="auto" w:fill="2F5496" w:themeFill="accent1" w:themeFillShade="BF"/>
+                      <w:shd w:val="clear" w:color="auto" w:fill="002060"/>
                       <w:jc w:val="right"/>
                       <w:rPr>
                         <w:color w:val="FFFFFF" w:themeColor="background1"/>
@@ -11392,7 +11337,7 @@
       <mc:AlternateContent>
         <mc:Choice Requires="wps">
           <w:drawing>
-            <wp:anchor distT="0" distB="0" distL="114300" distR="114300" simplePos="0" relativeHeight="251662336" behindDoc="0" locked="0" layoutInCell="0" allowOverlap="1" wp14:anchorId="51720529" wp14:editId="7DD1528C">
+            <wp:anchor distT="0" distB="0" distL="114300" distR="114300" simplePos="0" relativeHeight="251661312" behindDoc="0" locked="0" layoutInCell="0" allowOverlap="1" wp14:anchorId="51720529" wp14:editId="2F65FDDF">
               <wp:simplePos x="0" y="0"/>
               <wp:positionH relativeFrom="margin">
                 <wp:align>left</wp:align>
@@ -11500,7 +11445,7 @@
         </mc:Choice>
         <mc:Fallback>
           <w:pict>
-            <v:shape w14:anchorId="51720529" id="_x0000_s1029" type="#_x0000_t202" style="position:absolute;margin-left:0;margin-top:0;width:468pt;height:13.45pt;z-index:251662336;visibility:visible;mso-wrap-style:square;mso-width-percent:1000;mso-height-percent:0;mso-wrap-distance-left:9pt;mso-wrap-distance-top:0;mso-wrap-distance-right:9pt;mso-wrap-distance-bottom:0;mso-position-horizontal:left;mso-position-horizontal-relative:margin;mso-position-vertical:center;mso-position-vertical-relative:top-margin-area;mso-width-percent:1000;mso-height-percent:0;mso-width-relative:margin;mso-height-relative:page;v-text-anchor:middle" o:gfxdata="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" o:allowincell="f" filled="f" stroked="f">
+            <v:shape w14:anchorId="51720529" id="_x0000_s1029" type="#_x0000_t202" style="position:absolute;margin-left:0;margin-top:0;width:468pt;height:13.45pt;z-index:251661312;visibility:visible;mso-wrap-style:square;mso-width-percent:1000;mso-height-percent:0;mso-wrap-distance-left:9pt;mso-wrap-distance-top:0;mso-wrap-distance-right:9pt;mso-wrap-distance-bottom:0;mso-position-horizontal:left;mso-position-horizontal-relative:margin;mso-position-vertical:center;mso-position-vertical-relative:top-margin-area;mso-width-percent:1000;mso-height-percent:0;mso-width-relative:margin;mso-height-relative:page;v-text-anchor:middle" o:gfxdata="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" o:allowincell="f" filled="f" stroked="f">
               <v:textbox style="mso-fit-shape-to-text:t" inset=",0,,0">
                 <w:txbxContent>
                   <w:sdt>
@@ -11876,7 +11821,7 @@
         <w:sz w:val="20"/>
       </w:rPr>
       <w:drawing>
-        <wp:anchor distT="0" distB="0" distL="114300" distR="114300" simplePos="0" relativeHeight="251659264" behindDoc="1" locked="0" layoutInCell="1" allowOverlap="1" wp14:anchorId="22BBC837" wp14:editId="7695BDA9">
+        <wp:anchor distT="0" distB="0" distL="114300" distR="114300" simplePos="0" relativeHeight="251658240" behindDoc="1" locked="0" layoutInCell="1" allowOverlap="1" wp14:anchorId="22BBC837" wp14:editId="5B32811F">
           <wp:simplePos x="0" y="0"/>
           <wp:positionH relativeFrom="margin">
             <wp:align>center</wp:align>
@@ -11887,7 +11832,7 @@
           <wp:extent cx="2133600" cy="1839595"/>
           <wp:effectExtent l="0" t="0" r="0" b="8255"/>
           <wp:wrapNone/>
-          <wp:docPr id="977062121" name="Picture 1" descr="A logo for a smart home&#10;&#10;AI-generated content may be incorrect.">
+          <wp:docPr id="230595241" name="Picture 1" descr="A logo for a smart home&#10;&#10;AI-generated content may be incorrect.">
             <a:extLst xmlns:a="http://schemas.openxmlformats.org/drawingml/2006/main">
               <a:ext uri="{C183D7F6-B498-43B3-948B-1728B52AA6E4}">
                 <adec:decorative xmlns:adec="http://schemas.microsoft.com/office/drawing/2017/decorative" val="0"/>

</xml_diff>